<commit_message>
add file more 11 november 2023
</commit_message>
<xml_diff>
--- a/GRAMMAR/Lesson 3 - Adjective Ed and Ing.docx
+++ b/GRAMMAR/Lesson 3 - Adjective Ed and Ing.docx
@@ -1,6 +1,6 @@
 
 <file path=word/document.xml><?xml version="1.0" encoding="utf-8"?>
-<w:document xmlns:wpc="http://schemas.microsoft.com/office/word/2010/wordprocessingCanvas" xmlns:mc="http://schemas.openxmlformats.org/markup-compatibility/2006" xmlns:o="urn:schemas-microsoft-com:office:office" xmlns:r="http://schemas.openxmlformats.org/officeDocument/2006/relationships" xmlns:m="http://schemas.openxmlformats.org/officeDocument/2006/math" xmlns:v="urn:schemas-microsoft-com:vml" xmlns:wp14="http://schemas.microsoft.com/office/word/2010/wordprocessingDrawing" xmlns:wp="http://schemas.openxmlformats.org/drawingml/2006/wordprocessingDrawing" xmlns:w10="urn:schemas-microsoft-com:office:word" xmlns:w="http://schemas.openxmlformats.org/wordprocessingml/2006/main" xmlns:w14="http://schemas.microsoft.com/office/word/2010/wordml" xmlns:w15="http://schemas.microsoft.com/office/word/2012/wordml" xmlns:wpg="http://schemas.microsoft.com/office/word/2010/wordprocessingGroup" xmlns:wpi="http://schemas.microsoft.com/office/word/2010/wordprocessingInk" xmlns:wne="http://schemas.microsoft.com/office/word/2006/wordml" xmlns:wps="http://schemas.microsoft.com/office/word/2010/wordprocessingShape" mc:Ignorable="w14 w15 wp14">
+<w:document xmlns:wpc="http://schemas.microsoft.com/office/word/2010/wordprocessingCanvas" xmlns:cx="http://schemas.microsoft.com/office/drawing/2014/chartex" xmlns:cx1="http://schemas.microsoft.com/office/drawing/2015/9/8/chartex" xmlns:mc="http://schemas.openxmlformats.org/markup-compatibility/2006" xmlns:o="urn:schemas-microsoft-com:office:office" xmlns:r="http://schemas.openxmlformats.org/officeDocument/2006/relationships" xmlns:m="http://schemas.openxmlformats.org/officeDocument/2006/math" xmlns:v="urn:schemas-microsoft-com:vml" xmlns:wp14="http://schemas.microsoft.com/office/word/2010/wordprocessingDrawing" xmlns:wp="http://schemas.openxmlformats.org/drawingml/2006/wordprocessingDrawing" xmlns:w10="urn:schemas-microsoft-com:office:word" xmlns:w="http://schemas.openxmlformats.org/wordprocessingml/2006/main" xmlns:w14="http://schemas.microsoft.com/office/word/2010/wordml" xmlns:w15="http://schemas.microsoft.com/office/word/2012/wordml" xmlns:w16se="http://schemas.microsoft.com/office/word/2015/wordml/symex" xmlns:wpg="http://schemas.microsoft.com/office/word/2010/wordprocessingGroup" xmlns:wpi="http://schemas.microsoft.com/office/word/2010/wordprocessingInk" xmlns:wne="http://schemas.microsoft.com/office/word/2006/wordml" xmlns:wps="http://schemas.microsoft.com/office/word/2010/wordprocessingShape" mc:Ignorable="w14 w15 w16se wp14">
   <w:body>
     <w:p>
       <w:pPr>
@@ -61,51 +61,7 @@
           <w:sz w:val="28"/>
           <w:szCs w:val="42"/>
         </w:rPr>
-        <w:t>Adjective – ‘</w:t>
-      </w:r>
-      <w:proofErr w:type="spellStart"/>
-      <w:r>
-        <w:rPr>
-          <w:rFonts w:ascii="Verdana" w:hAnsi="Verdana"/>
-          <w:b/>
-          <w:bCs/>
-          <w:sz w:val="28"/>
-          <w:szCs w:val="42"/>
-        </w:rPr>
-        <w:t>ed</w:t>
-      </w:r>
-      <w:proofErr w:type="spellEnd"/>
-      <w:r>
-        <w:rPr>
-          <w:rFonts w:ascii="Verdana" w:hAnsi="Verdana"/>
-          <w:b/>
-          <w:bCs/>
-          <w:sz w:val="28"/>
-          <w:szCs w:val="42"/>
-        </w:rPr>
-        <w:t>-ending’ VS ‘</w:t>
-      </w:r>
-      <w:proofErr w:type="spellStart"/>
-      <w:r>
-        <w:rPr>
-          <w:rFonts w:ascii="Verdana" w:hAnsi="Verdana"/>
-          <w:b/>
-          <w:bCs/>
-          <w:sz w:val="28"/>
-          <w:szCs w:val="42"/>
-        </w:rPr>
-        <w:t>ing</w:t>
-      </w:r>
-      <w:proofErr w:type="spellEnd"/>
-      <w:r>
-        <w:rPr>
-          <w:rFonts w:ascii="Verdana" w:hAnsi="Verdana"/>
-          <w:b/>
-          <w:bCs/>
-          <w:sz w:val="28"/>
-          <w:szCs w:val="42"/>
-        </w:rPr>
-        <w:t>-ending’</w:t>
+        <w:t>Adjective – ‘ed-ending’ VS ‘ing-ending’</w:t>
       </w:r>
       <w:r>
         <w:rPr>
@@ -168,29 +124,7 @@
                 <w:sz w:val="24"/>
                 <w:szCs w:val="38"/>
               </w:rPr>
-              <w:t>-</w:t>
-            </w:r>
-            <w:proofErr w:type="spellStart"/>
-            <w:r>
-              <w:rPr>
-                <w:rFonts w:ascii="Verdana" w:hAnsi="Verdana"/>
-                <w:b/>
-                <w:bCs/>
-                <w:sz w:val="24"/>
-                <w:szCs w:val="38"/>
-              </w:rPr>
-              <w:t>ed</w:t>
-            </w:r>
-            <w:proofErr w:type="spellEnd"/>
-            <w:r>
-              <w:rPr>
-                <w:rFonts w:ascii="Verdana" w:hAnsi="Verdana"/>
-                <w:b/>
-                <w:bCs/>
-                <w:sz w:val="24"/>
-                <w:szCs w:val="38"/>
-              </w:rPr>
-              <w:t xml:space="preserve"> adjectives</w:t>
+              <w:t>-ed adjectives</w:t>
             </w:r>
           </w:p>
         </w:tc>
@@ -218,29 +152,7 @@
                 <w:sz w:val="24"/>
                 <w:szCs w:val="38"/>
               </w:rPr>
-              <w:t>-</w:t>
-            </w:r>
-            <w:proofErr w:type="spellStart"/>
-            <w:r>
-              <w:rPr>
-                <w:rFonts w:ascii="Verdana" w:hAnsi="Verdana"/>
-                <w:b/>
-                <w:bCs/>
-                <w:sz w:val="24"/>
-                <w:szCs w:val="38"/>
-              </w:rPr>
-              <w:t>ing</w:t>
-            </w:r>
-            <w:proofErr w:type="spellEnd"/>
-            <w:r>
-              <w:rPr>
-                <w:rFonts w:ascii="Verdana" w:hAnsi="Verdana"/>
-                <w:b/>
-                <w:bCs/>
-                <w:sz w:val="24"/>
-                <w:szCs w:val="38"/>
-              </w:rPr>
-              <w:t xml:space="preserve"> adjectives</w:t>
+              <w:t>-ing adjectives</w:t>
             </w:r>
           </w:p>
         </w:tc>
@@ -281,29 +193,7 @@
                 <w:sz w:val="24"/>
                 <w:szCs w:val="38"/>
               </w:rPr>
-              <w:t>‘-</w:t>
-            </w:r>
-            <w:proofErr w:type="spellStart"/>
-            <w:r>
-              <w:rPr>
-                <w:rFonts w:ascii="Verdana" w:hAnsi="Verdana"/>
-                <w:b/>
-                <w:bCs/>
-                <w:sz w:val="24"/>
-                <w:szCs w:val="38"/>
-              </w:rPr>
-              <w:t>ed</w:t>
-            </w:r>
-            <w:proofErr w:type="spellEnd"/>
-            <w:r>
-              <w:rPr>
-                <w:rFonts w:ascii="Verdana" w:hAnsi="Verdana"/>
-                <w:b/>
-                <w:bCs/>
-                <w:sz w:val="24"/>
-                <w:szCs w:val="38"/>
-              </w:rPr>
-              <w:t>’</w:t>
+              <w:t>‘-ed’</w:t>
             </w:r>
             <w:r>
               <w:rPr>
@@ -365,31 +255,7 @@
                 <w:sz w:val="24"/>
                 <w:szCs w:val="24"/>
               </w:rPr>
-              <w:t>‘-</w:t>
-            </w:r>
-            <w:proofErr w:type="spellStart"/>
-            <w:r>
-              <w:rPr>
-                <w:rFonts w:ascii="Verdana" w:hAnsi="Verdana"/>
-                <w:b/>
-                <w:bCs/>
-                <w:color w:val="000000"/>
-                <w:sz w:val="24"/>
-                <w:szCs w:val="24"/>
-              </w:rPr>
-              <w:t>ing</w:t>
-            </w:r>
-            <w:proofErr w:type="spellEnd"/>
-            <w:r>
-              <w:rPr>
-                <w:rFonts w:ascii="Verdana" w:hAnsi="Verdana"/>
-                <w:b/>
-                <w:bCs/>
-                <w:color w:val="000000"/>
-                <w:sz w:val="24"/>
-                <w:szCs w:val="24"/>
-              </w:rPr>
-              <w:t>’</w:t>
+              <w:t>‘-ing’</w:t>
             </w:r>
             <w:r>
               <w:rPr>
@@ -1131,8 +997,6 @@
               </w:rPr>
               <w:t>.</w:t>
             </w:r>
-            <w:bookmarkStart w:id="0" w:name="_GoBack"/>
-            <w:bookmarkEnd w:id="0"/>
           </w:p>
           <w:p>
             <w:pPr>
@@ -1182,18 +1046,8 @@
                 <w:sz w:val="24"/>
                 <w:szCs w:val="38"/>
               </w:rPr>
-              <w:t>rn, keep, stay, remain, find</w:t>
-            </w:r>
-            <w:proofErr w:type="gramStart"/>
-            <w:r>
-              <w:rPr>
-                <w:rFonts w:ascii="Verdana" w:hAnsi="Verdana"/>
-                <w:sz w:val="24"/>
-                <w:szCs w:val="38"/>
-              </w:rPr>
-              <w:t>, ...</w:t>
-            </w:r>
-            <w:proofErr w:type="gramEnd"/>
+              <w:t>rn, keep, stay, remain, find, ...</w:t>
+            </w:r>
           </w:p>
         </w:tc>
       </w:tr>
@@ -1305,7 +1159,41 @@
           <w:sz w:val="24"/>
           <w:szCs w:val="38"/>
         </w:rPr>
-        <w:t>You look really (tired/tiring). Why don't you go to bed?</w:t>
+        <w:t>You look really (</w:t>
+      </w:r>
+      <w:r>
+        <w:rPr>
+          <w:rFonts w:ascii="Verdana" w:hAnsi="Verdana"/>
+          <w:b/>
+          <w:bCs/>
+          <w:sz w:val="24"/>
+          <w:szCs w:val="38"/>
+        </w:rPr>
+        <w:t>tired</w:t>
+      </w:r>
+      <w:r>
+        <w:rPr>
+          <w:rFonts w:ascii="Verdana" w:hAnsi="Verdana"/>
+          <w:sz w:val="24"/>
+          <w:szCs w:val="38"/>
+        </w:rPr>
+        <w:t>/</w:t>
+      </w:r>
+      <w:r>
+        <w:rPr>
+          <w:rFonts w:ascii="Verdana" w:hAnsi="Verdana"/>
+          <w:sz w:val="24"/>
+          <w:szCs w:val="38"/>
+        </w:rPr>
+        <w:t>tiring</w:t>
+      </w:r>
+      <w:r>
+        <w:rPr>
+          <w:rFonts w:ascii="Verdana" w:hAnsi="Verdana"/>
+          <w:sz w:val="24"/>
+          <w:szCs w:val="38"/>
+        </w:rPr>
+        <w:t>). Why don't you go to bed?</w:t>
       </w:r>
     </w:p>
     <w:p>
@@ -1328,7 +1216,25 @@
           <w:sz w:val="24"/>
           <w:szCs w:val="38"/>
         </w:rPr>
-        <w:t>Sit down - I've got some very (excited/exciting) news for you.</w:t>
+        <w:t>Sit down - I've got some very (excited/</w:t>
+      </w:r>
+      <w:r>
+        <w:rPr>
+          <w:rFonts w:ascii="Verdana" w:hAnsi="Verdana"/>
+          <w:b/>
+          <w:bCs/>
+          <w:sz w:val="24"/>
+          <w:szCs w:val="38"/>
+        </w:rPr>
+        <w:t>exciting</w:t>
+      </w:r>
+      <w:r>
+        <w:rPr>
+          <w:rFonts w:ascii="Verdana" w:hAnsi="Verdana"/>
+          <w:sz w:val="24"/>
+          <w:szCs w:val="38"/>
+        </w:rPr>
+        <w:t>) news for you.</w:t>
       </w:r>
     </w:p>
     <w:p>
@@ -1351,7 +1257,41 @@
           <w:sz w:val="24"/>
           <w:szCs w:val="38"/>
         </w:rPr>
-        <w:t>He's got a very (annoyed/annoying) habit of always interrupting people.</w:t>
+        <w:t>He's got a very (</w:t>
+      </w:r>
+      <w:r>
+        <w:rPr>
+          <w:rFonts w:ascii="Verdana" w:hAnsi="Verdana"/>
+          <w:sz w:val="24"/>
+          <w:szCs w:val="38"/>
+        </w:rPr>
+        <w:t>annoyed</w:t>
+      </w:r>
+      <w:r>
+        <w:rPr>
+          <w:rFonts w:ascii="Verdana" w:hAnsi="Verdana"/>
+          <w:sz w:val="24"/>
+          <w:szCs w:val="38"/>
+        </w:rPr>
+        <w:t>/</w:t>
+      </w:r>
+      <w:r>
+        <w:rPr>
+          <w:rFonts w:ascii="Verdana" w:hAnsi="Verdana"/>
+          <w:b/>
+          <w:bCs/>
+          <w:sz w:val="24"/>
+          <w:szCs w:val="38"/>
+        </w:rPr>
+        <w:t>annoying</w:t>
+      </w:r>
+      <w:r>
+        <w:rPr>
+          <w:rFonts w:ascii="Verdana" w:hAnsi="Verdana"/>
+          <w:sz w:val="24"/>
+          <w:szCs w:val="38"/>
+        </w:rPr>
+        <w:t>) habit of always interrupting people.</w:t>
       </w:r>
     </w:p>
     <w:p>
@@ -1374,7 +1314,41 @@
           <w:sz w:val="24"/>
           <w:szCs w:val="38"/>
         </w:rPr>
-        <w:t>I'm very (disappointed/disappointing) by your behaviour.</w:t>
+        <w:t>I'm very (</w:t>
+      </w:r>
+      <w:r>
+        <w:rPr>
+          <w:rFonts w:ascii="Verdana" w:hAnsi="Verdana"/>
+          <w:b/>
+          <w:bCs/>
+          <w:sz w:val="24"/>
+          <w:szCs w:val="38"/>
+        </w:rPr>
+        <w:t>disappointed</w:t>
+      </w:r>
+      <w:r>
+        <w:rPr>
+          <w:rFonts w:ascii="Verdana" w:hAnsi="Verdana"/>
+          <w:sz w:val="24"/>
+          <w:szCs w:val="38"/>
+        </w:rPr>
+        <w:t>/</w:t>
+      </w:r>
+      <w:r>
+        <w:rPr>
+          <w:rFonts w:ascii="Verdana" w:hAnsi="Verdana"/>
+          <w:sz w:val="24"/>
+          <w:szCs w:val="38"/>
+        </w:rPr>
+        <w:t>disappointing</w:t>
+      </w:r>
+      <w:r>
+        <w:rPr>
+          <w:rFonts w:ascii="Verdana" w:hAnsi="Verdana"/>
+          <w:sz w:val="24"/>
+          <w:szCs w:val="38"/>
+        </w:rPr>
+        <w:t>) by your behaviour.</w:t>
       </w:r>
     </w:p>
     <w:p>
@@ -1397,7 +1371,41 @@
           <w:sz w:val="24"/>
           <w:szCs w:val="38"/>
         </w:rPr>
-        <w:t>Kids! You're (disgusted/disgusting)! Don't talk with your mouths full!</w:t>
+        <w:t>Kids! You're (</w:t>
+      </w:r>
+      <w:r>
+        <w:rPr>
+          <w:rFonts w:ascii="Verdana" w:hAnsi="Verdana"/>
+          <w:sz w:val="24"/>
+          <w:szCs w:val="38"/>
+        </w:rPr>
+        <w:t>disgusted</w:t>
+      </w:r>
+      <w:r>
+        <w:rPr>
+          <w:rFonts w:ascii="Verdana" w:hAnsi="Verdana"/>
+          <w:sz w:val="24"/>
+          <w:szCs w:val="38"/>
+        </w:rPr>
+        <w:t>/</w:t>
+      </w:r>
+      <w:r>
+        <w:rPr>
+          <w:rFonts w:ascii="Verdana" w:hAnsi="Verdana"/>
+          <w:b/>
+          <w:bCs/>
+          <w:sz w:val="24"/>
+          <w:szCs w:val="38"/>
+        </w:rPr>
+        <w:t>disgusting</w:t>
+      </w:r>
+      <w:r>
+        <w:rPr>
+          <w:rFonts w:ascii="Verdana" w:hAnsi="Verdana"/>
+          <w:sz w:val="24"/>
+          <w:szCs w:val="38"/>
+        </w:rPr>
+        <w:t>)! Don't talk with your mouths full!</w:t>
       </w:r>
     </w:p>
     <w:p>
@@ -1428,7 +1436,25 @@
           <w:sz w:val="24"/>
           <w:szCs w:val="38"/>
         </w:rPr>
-        <w:t xml:space="preserve">oy the party. It was very (bored/boring). </w:t>
+        <w:t>oy the party. It was very (bored/</w:t>
+      </w:r>
+      <w:r>
+        <w:rPr>
+          <w:rFonts w:ascii="Verdana" w:hAnsi="Verdana"/>
+          <w:b/>
+          <w:bCs/>
+          <w:sz w:val="24"/>
+          <w:szCs w:val="38"/>
+        </w:rPr>
+        <w:t>boring</w:t>
+      </w:r>
+      <w:r>
+        <w:rPr>
+          <w:rFonts w:ascii="Verdana" w:hAnsi="Verdana"/>
+          <w:sz w:val="24"/>
+          <w:szCs w:val="38"/>
+        </w:rPr>
+        <w:t xml:space="preserve">). </w:t>
       </w:r>
     </w:p>
     <w:p>
@@ -1459,11 +1485,29 @@
           <w:sz w:val="24"/>
           <w:szCs w:val="38"/>
         </w:rPr>
-        <w:t>(frightened/</w:t>
-      </w:r>
-      <w:r>
-        <w:rPr>
-          <w:rFonts w:ascii="Verdana" w:hAnsi="Verdana"/>
+        <w:t>(</w:t>
+      </w:r>
+      <w:r>
+        <w:rPr>
+          <w:rFonts w:ascii="Verdana" w:hAnsi="Verdana"/>
+          <w:sz w:val="24"/>
+          <w:szCs w:val="38"/>
+        </w:rPr>
+        <w:t>frightened</w:t>
+      </w:r>
+      <w:r>
+        <w:rPr>
+          <w:rFonts w:ascii="Verdana" w:hAnsi="Verdana"/>
+          <w:sz w:val="24"/>
+          <w:szCs w:val="38"/>
+        </w:rPr>
+        <w:t>/</w:t>
+      </w:r>
+      <w:r>
+        <w:rPr>
+          <w:rFonts w:ascii="Verdana" w:hAnsi="Verdana"/>
+          <w:b/>
+          <w:bCs/>
           <w:sz w:val="24"/>
           <w:szCs w:val="38"/>
         </w:rPr>
@@ -1514,7 +1558,25 @@
           <w:sz w:val="24"/>
           <w:szCs w:val="38"/>
         </w:rPr>
-        <w:t>(shocked/</w:t>
+        <w:t>(</w:t>
+      </w:r>
+      <w:r>
+        <w:rPr>
+          <w:rFonts w:ascii="Verdana" w:hAnsi="Verdana"/>
+          <w:b/>
+          <w:bCs/>
+          <w:sz w:val="24"/>
+          <w:szCs w:val="38"/>
+        </w:rPr>
+        <w:t>shocked</w:t>
+      </w:r>
+      <w:r>
+        <w:rPr>
+          <w:rFonts w:ascii="Verdana" w:hAnsi="Verdana"/>
+          <w:sz w:val="24"/>
+          <w:szCs w:val="38"/>
+        </w:rPr>
+        <w:t>/</w:t>
       </w:r>
       <w:r>
         <w:rPr>
@@ -1569,11 +1631,29 @@
           <w:sz w:val="24"/>
           <w:szCs w:val="38"/>
         </w:rPr>
-        <w:t>(excited/</w:t>
-      </w:r>
-      <w:r>
-        <w:rPr>
-          <w:rFonts w:ascii="Verdana" w:hAnsi="Verdana"/>
+        <w:t>(</w:t>
+      </w:r>
+      <w:r>
+        <w:rPr>
+          <w:rFonts w:ascii="Verdana" w:hAnsi="Verdana"/>
+          <w:sz w:val="24"/>
+          <w:szCs w:val="38"/>
+        </w:rPr>
+        <w:t>excited</w:t>
+      </w:r>
+      <w:r>
+        <w:rPr>
+          <w:rFonts w:ascii="Verdana" w:hAnsi="Verdana"/>
+          <w:sz w:val="24"/>
+          <w:szCs w:val="38"/>
+        </w:rPr>
+        <w:t>/</w:t>
+      </w:r>
+      <w:r>
+        <w:rPr>
+          <w:rFonts w:ascii="Verdana" w:hAnsi="Verdana"/>
+          <w:b/>
+          <w:bCs/>
           <w:sz w:val="24"/>
           <w:szCs w:val="38"/>
         </w:rPr>
@@ -1634,6 +1714,8 @@
       <w:r>
         <w:rPr>
           <w:rFonts w:ascii="Verdana" w:hAnsi="Verdana"/>
+          <w:b/>
+          <w:bCs/>
           <w:sz w:val="24"/>
           <w:szCs w:val="38"/>
         </w:rPr>
@@ -1653,7 +1735,17 @@
           <w:sz w:val="24"/>
           <w:szCs w:val="38"/>
         </w:rPr>
-        <w:t xml:space="preserve"> to hear about your problems.</w:t>
+        <w:t xml:space="preserve"> to hear ab</w:t>
+      </w:r>
+      <w:bookmarkStart w:id="0" w:name="_GoBack"/>
+      <w:bookmarkEnd w:id="0"/>
+      <w:r>
+        <w:rPr>
+          <w:rFonts w:ascii="Verdana" w:hAnsi="Verdana"/>
+          <w:sz w:val="24"/>
+          <w:szCs w:val="38"/>
+        </w:rPr>
+        <w:t>out your problems.</w:t>
       </w:r>
     </w:p>
     <w:p>
@@ -2041,7 +2133,23 @@
           <w:sz w:val="24"/>
           <w:szCs w:val="38"/>
         </w:rPr>
-        <w:t>I will be ______________ if Sreymao does well in her test.</w:t>
+        <w:t>I will be __</w:t>
+      </w:r>
+      <w:r>
+        <w:rPr>
+          <w:rFonts w:ascii="Verdana" w:hAnsi="Verdana"/>
+          <w:sz w:val="24"/>
+          <w:szCs w:val="38"/>
+        </w:rPr>
+        <w:t>surprising</w:t>
+      </w:r>
+      <w:r>
+        <w:rPr>
+          <w:rFonts w:ascii="Verdana" w:hAnsi="Verdana"/>
+          <w:sz w:val="24"/>
+          <w:szCs w:val="38"/>
+        </w:rPr>
+        <w:t>_____ if Sreymao does well in her test.</w:t>
       </w:r>
     </w:p>
     <w:p>
@@ -2081,7 +2189,23 @@
           <w:sz w:val="24"/>
           <w:szCs w:val="38"/>
         </w:rPr>
-        <w:t xml:space="preserve">she felt very ______________. </w:t>
+        <w:t>she felt very __</w:t>
+      </w:r>
+      <w:r>
+        <w:rPr>
+          <w:rFonts w:ascii="Verdana" w:hAnsi="Verdana"/>
+          <w:sz w:val="24"/>
+          <w:szCs w:val="38"/>
+        </w:rPr>
+        <w:t>embarrassed</w:t>
+      </w:r>
+      <w:r>
+        <w:rPr>
+          <w:rFonts w:ascii="Verdana" w:hAnsi="Verdana"/>
+          <w:sz w:val="24"/>
+          <w:szCs w:val="38"/>
+        </w:rPr>
+        <w:t xml:space="preserve">_____. </w:t>
       </w:r>
     </w:p>
     <w:p>
@@ -2270,23 +2394,13 @@
           <w:bCs/>
         </w:rPr>
       </w:pPr>
-      <w:proofErr w:type="spellStart"/>
-      <w:r>
-        <w:rPr>
-          <w:rFonts w:ascii="Verdana" w:hAnsi="Verdana"/>
-          <w:sz w:val="24"/>
-          <w:szCs w:val="38"/>
-        </w:rPr>
-        <w:t>Darong</w:t>
-      </w:r>
-      <w:proofErr w:type="spellEnd"/>
-      <w:r>
-        <w:rPr>
-          <w:rFonts w:ascii="Verdana" w:hAnsi="Verdana"/>
-          <w:sz w:val="24"/>
-          <w:szCs w:val="38"/>
-        </w:rPr>
-        <w:t xml:space="preserve"> is a very ______________ trainer. I have enjoyed studying with him so much. </w:t>
+      <w:r>
+        <w:rPr>
+          <w:rFonts w:ascii="Verdana" w:hAnsi="Verdana"/>
+          <w:sz w:val="24"/>
+          <w:szCs w:val="38"/>
+        </w:rPr>
+        <w:t xml:space="preserve">Darong is a very ______________ trainer. I have enjoyed studying with him so much. </w:t>
       </w:r>
     </w:p>
     <w:p>
@@ -3123,50 +3237,8 @@
           <w:sz w:val="24"/>
           <w:szCs w:val="38"/>
         </w:rPr>
-        <w:t xml:space="preserve"> adjectives with –</w:t>
-      </w:r>
-      <w:proofErr w:type="spellStart"/>
-      <w:proofErr w:type="gramStart"/>
-      <w:r>
-        <w:rPr>
-          <w:rFonts w:ascii="Verdana" w:hAnsi="Verdana"/>
-          <w:b/>
-          <w:bCs/>
-          <w:i/>
-          <w:iCs/>
-          <w:sz w:val="24"/>
-          <w:szCs w:val="38"/>
-        </w:rPr>
-        <w:t>ed</w:t>
-      </w:r>
-      <w:proofErr w:type="spellEnd"/>
-      <w:proofErr w:type="gramEnd"/>
-      <w:r>
-        <w:rPr>
-          <w:rFonts w:ascii="Verdana" w:hAnsi="Verdana"/>
-          <w:b/>
-          <w:bCs/>
-          <w:i/>
-          <w:iCs/>
-          <w:sz w:val="24"/>
-          <w:szCs w:val="38"/>
-        </w:rPr>
-        <w:t xml:space="preserve"> / –</w:t>
-      </w:r>
-      <w:proofErr w:type="spellStart"/>
-      <w:r>
-        <w:rPr>
-          <w:rFonts w:ascii="Verdana" w:hAnsi="Verdana"/>
-          <w:b/>
-          <w:bCs/>
-          <w:i/>
-          <w:iCs/>
-          <w:sz w:val="24"/>
-          <w:szCs w:val="38"/>
-        </w:rPr>
-        <w:t>ing</w:t>
-      </w:r>
-      <w:proofErr w:type="spellEnd"/>
+        <w:t xml:space="preserve"> adjectives with –ed / –ing</w:t>
+      </w:r>
       <w:r>
         <w:rPr>
           <w:rFonts w:ascii="Verdana" w:hAnsi="Verdana"/>
@@ -3994,7 +4066,7 @@
 </file>
 
 <file path=word/endnotes.xml><?xml version="1.0" encoding="utf-8"?>
-<w:endnotes xmlns:wpc="http://schemas.microsoft.com/office/word/2010/wordprocessingCanvas" xmlns:mc="http://schemas.openxmlformats.org/markup-compatibility/2006" xmlns:o="urn:schemas-microsoft-com:office:office" xmlns:r="http://schemas.openxmlformats.org/officeDocument/2006/relationships" xmlns:m="http://schemas.openxmlformats.org/officeDocument/2006/math" xmlns:v="urn:schemas-microsoft-com:vml" xmlns:wp14="http://schemas.microsoft.com/office/word/2010/wordprocessingDrawing" xmlns:wp="http://schemas.openxmlformats.org/drawingml/2006/wordprocessingDrawing" xmlns:w10="urn:schemas-microsoft-com:office:word" xmlns:w="http://schemas.openxmlformats.org/wordprocessingml/2006/main" xmlns:w14="http://schemas.microsoft.com/office/word/2010/wordml" xmlns:w15="http://schemas.microsoft.com/office/word/2012/wordml" xmlns:wpg="http://schemas.microsoft.com/office/word/2010/wordprocessingGroup" xmlns:wpi="http://schemas.microsoft.com/office/word/2010/wordprocessingInk" xmlns:wne="http://schemas.microsoft.com/office/word/2006/wordml" xmlns:wps="http://schemas.microsoft.com/office/word/2010/wordprocessingShape" mc:Ignorable="w14 w15 wp14">
+<w:endnotes xmlns:wpc="http://schemas.microsoft.com/office/word/2010/wordprocessingCanvas" xmlns:cx="http://schemas.microsoft.com/office/drawing/2014/chartex" xmlns:cx1="http://schemas.microsoft.com/office/drawing/2015/9/8/chartex" xmlns:mc="http://schemas.openxmlformats.org/markup-compatibility/2006" xmlns:o="urn:schemas-microsoft-com:office:office" xmlns:r="http://schemas.openxmlformats.org/officeDocument/2006/relationships" xmlns:m="http://schemas.openxmlformats.org/officeDocument/2006/math" xmlns:v="urn:schemas-microsoft-com:vml" xmlns:wp14="http://schemas.microsoft.com/office/word/2010/wordprocessingDrawing" xmlns:wp="http://schemas.openxmlformats.org/drawingml/2006/wordprocessingDrawing" xmlns:w10="urn:schemas-microsoft-com:office:word" xmlns:w="http://schemas.openxmlformats.org/wordprocessingml/2006/main" xmlns:w14="http://schemas.microsoft.com/office/word/2010/wordml" xmlns:w15="http://schemas.microsoft.com/office/word/2012/wordml" xmlns:w16se="http://schemas.microsoft.com/office/word/2015/wordml/symex" xmlns:wpg="http://schemas.microsoft.com/office/word/2010/wordprocessingGroup" xmlns:wpi="http://schemas.microsoft.com/office/word/2010/wordprocessingInk" xmlns:wne="http://schemas.microsoft.com/office/word/2006/wordml" xmlns:wps="http://schemas.microsoft.com/office/word/2010/wordprocessingShape" mc:Ignorable="w14 w15 w16se wp14">
   <w:endnote w:type="separator" w:id="-1">
     <w:p>
       <w:pPr>
@@ -4019,7 +4091,7 @@
 </file>
 
 <file path=word/footer1.xml><?xml version="1.0" encoding="utf-8"?>
-<w:ftr xmlns:wpc="http://schemas.microsoft.com/office/word/2010/wordprocessingCanvas" xmlns:mc="http://schemas.openxmlformats.org/markup-compatibility/2006" xmlns:o="urn:schemas-microsoft-com:office:office" xmlns:r="http://schemas.openxmlformats.org/officeDocument/2006/relationships" xmlns:m="http://schemas.openxmlformats.org/officeDocument/2006/math" xmlns:v="urn:schemas-microsoft-com:vml" xmlns:wp14="http://schemas.microsoft.com/office/word/2010/wordprocessingDrawing" xmlns:wp="http://schemas.openxmlformats.org/drawingml/2006/wordprocessingDrawing" xmlns:w10="urn:schemas-microsoft-com:office:word" xmlns:w="http://schemas.openxmlformats.org/wordprocessingml/2006/main" xmlns:w14="http://schemas.microsoft.com/office/word/2010/wordml" xmlns:w15="http://schemas.microsoft.com/office/word/2012/wordml" xmlns:wpg="http://schemas.microsoft.com/office/word/2010/wordprocessingGroup" xmlns:wpi="http://schemas.microsoft.com/office/word/2010/wordprocessingInk" xmlns:wne="http://schemas.microsoft.com/office/word/2006/wordml" xmlns:wps="http://schemas.microsoft.com/office/word/2010/wordprocessingShape" mc:Ignorable="w14 w15 wp14">
+<w:ftr xmlns:wpc="http://schemas.microsoft.com/office/word/2010/wordprocessingCanvas" xmlns:cx="http://schemas.microsoft.com/office/drawing/2014/chartex" xmlns:cx1="http://schemas.microsoft.com/office/drawing/2015/9/8/chartex" xmlns:mc="http://schemas.openxmlformats.org/markup-compatibility/2006" xmlns:o="urn:schemas-microsoft-com:office:office" xmlns:r="http://schemas.openxmlformats.org/officeDocument/2006/relationships" xmlns:m="http://schemas.openxmlformats.org/officeDocument/2006/math" xmlns:v="urn:schemas-microsoft-com:vml" xmlns:wp14="http://schemas.microsoft.com/office/word/2010/wordprocessingDrawing" xmlns:wp="http://schemas.openxmlformats.org/drawingml/2006/wordprocessingDrawing" xmlns:w10="urn:schemas-microsoft-com:office:word" xmlns:w="http://schemas.openxmlformats.org/wordprocessingml/2006/main" xmlns:w14="http://schemas.microsoft.com/office/word/2010/wordml" xmlns:w15="http://schemas.microsoft.com/office/word/2012/wordml" xmlns:w16se="http://schemas.microsoft.com/office/word/2015/wordml/symex" xmlns:wpg="http://schemas.microsoft.com/office/word/2010/wordprocessingGroup" xmlns:wpi="http://schemas.microsoft.com/office/word/2010/wordprocessingInk" xmlns:wne="http://schemas.microsoft.com/office/word/2006/wordml" xmlns:wps="http://schemas.microsoft.com/office/word/2010/wordprocessingShape" mc:Ignorable="w14 w15 w16se wp14">
   <w:p>
     <w:pPr>
       <w:pStyle w:val="Footer"/>
@@ -4110,7 +4182,7 @@
 </file>
 
 <file path=word/footnotes.xml><?xml version="1.0" encoding="utf-8"?>
-<w:footnotes xmlns:wpc="http://schemas.microsoft.com/office/word/2010/wordprocessingCanvas" xmlns:mc="http://schemas.openxmlformats.org/markup-compatibility/2006" xmlns:o="urn:schemas-microsoft-com:office:office" xmlns:r="http://schemas.openxmlformats.org/officeDocument/2006/relationships" xmlns:m="http://schemas.openxmlformats.org/officeDocument/2006/math" xmlns:v="urn:schemas-microsoft-com:vml" xmlns:wp14="http://schemas.microsoft.com/office/word/2010/wordprocessingDrawing" xmlns:wp="http://schemas.openxmlformats.org/drawingml/2006/wordprocessingDrawing" xmlns:w10="urn:schemas-microsoft-com:office:word" xmlns:w="http://schemas.openxmlformats.org/wordprocessingml/2006/main" xmlns:w14="http://schemas.microsoft.com/office/word/2010/wordml" xmlns:w15="http://schemas.microsoft.com/office/word/2012/wordml" xmlns:wpg="http://schemas.microsoft.com/office/word/2010/wordprocessingGroup" xmlns:wpi="http://schemas.microsoft.com/office/word/2010/wordprocessingInk" xmlns:wne="http://schemas.microsoft.com/office/word/2006/wordml" xmlns:wps="http://schemas.microsoft.com/office/word/2010/wordprocessingShape" mc:Ignorable="w14 w15 wp14">
+<w:footnotes xmlns:wpc="http://schemas.microsoft.com/office/word/2010/wordprocessingCanvas" xmlns:cx="http://schemas.microsoft.com/office/drawing/2014/chartex" xmlns:cx1="http://schemas.microsoft.com/office/drawing/2015/9/8/chartex" xmlns:mc="http://schemas.openxmlformats.org/markup-compatibility/2006" xmlns:o="urn:schemas-microsoft-com:office:office" xmlns:r="http://schemas.openxmlformats.org/officeDocument/2006/relationships" xmlns:m="http://schemas.openxmlformats.org/officeDocument/2006/math" xmlns:v="urn:schemas-microsoft-com:vml" xmlns:wp14="http://schemas.microsoft.com/office/word/2010/wordprocessingDrawing" xmlns:wp="http://schemas.openxmlformats.org/drawingml/2006/wordprocessingDrawing" xmlns:w10="urn:schemas-microsoft-com:office:word" xmlns:w="http://schemas.openxmlformats.org/wordprocessingml/2006/main" xmlns:w14="http://schemas.microsoft.com/office/word/2010/wordml" xmlns:w15="http://schemas.microsoft.com/office/word/2012/wordml" xmlns:w16se="http://schemas.microsoft.com/office/word/2015/wordml/symex" xmlns:wpg="http://schemas.microsoft.com/office/word/2010/wordprocessingGroup" xmlns:wpi="http://schemas.microsoft.com/office/word/2010/wordprocessingInk" xmlns:wne="http://schemas.microsoft.com/office/word/2006/wordml" xmlns:wps="http://schemas.microsoft.com/office/word/2010/wordprocessingShape" mc:Ignorable="w14 w15 w16se wp14">
   <w:footnote w:type="separator" w:id="-1">
     <w:p>
       <w:pPr>
@@ -4135,7 +4207,7 @@
 </file>
 
 <file path=word/header1.xml><?xml version="1.0" encoding="utf-8"?>
-<w:hdr xmlns:wpc="http://schemas.microsoft.com/office/word/2010/wordprocessingCanvas" xmlns:mc="http://schemas.openxmlformats.org/markup-compatibility/2006" xmlns:o="urn:schemas-microsoft-com:office:office" xmlns:r="http://schemas.openxmlformats.org/officeDocument/2006/relationships" xmlns:m="http://schemas.openxmlformats.org/officeDocument/2006/math" xmlns:v="urn:schemas-microsoft-com:vml" xmlns:wp14="http://schemas.microsoft.com/office/word/2010/wordprocessingDrawing" xmlns:wp="http://schemas.openxmlformats.org/drawingml/2006/wordprocessingDrawing" xmlns:w10="urn:schemas-microsoft-com:office:word" xmlns:w="http://schemas.openxmlformats.org/wordprocessingml/2006/main" xmlns:w14="http://schemas.microsoft.com/office/word/2010/wordml" xmlns:w15="http://schemas.microsoft.com/office/word/2012/wordml" xmlns:wpg="http://schemas.microsoft.com/office/word/2010/wordprocessingGroup" xmlns:wpi="http://schemas.microsoft.com/office/word/2010/wordprocessingInk" xmlns:wne="http://schemas.microsoft.com/office/word/2006/wordml" xmlns:wps="http://schemas.microsoft.com/office/word/2010/wordprocessingShape" mc:Ignorable="w14 w15 wp14">
+<w:hdr xmlns:wpc="http://schemas.microsoft.com/office/word/2010/wordprocessingCanvas" xmlns:cx="http://schemas.microsoft.com/office/drawing/2014/chartex" xmlns:cx1="http://schemas.microsoft.com/office/drawing/2015/9/8/chartex" xmlns:mc="http://schemas.openxmlformats.org/markup-compatibility/2006" xmlns:o="urn:schemas-microsoft-com:office:office" xmlns:r="http://schemas.openxmlformats.org/officeDocument/2006/relationships" xmlns:m="http://schemas.openxmlformats.org/officeDocument/2006/math" xmlns:v="urn:schemas-microsoft-com:vml" xmlns:wp14="http://schemas.microsoft.com/office/word/2010/wordprocessingDrawing" xmlns:wp="http://schemas.openxmlformats.org/drawingml/2006/wordprocessingDrawing" xmlns:w10="urn:schemas-microsoft-com:office:word" xmlns:w="http://schemas.openxmlformats.org/wordprocessingml/2006/main" xmlns:w14="http://schemas.microsoft.com/office/word/2010/wordml" xmlns:w15="http://schemas.microsoft.com/office/word/2012/wordml" xmlns:w16se="http://schemas.microsoft.com/office/word/2015/wordml/symex" xmlns:wpg="http://schemas.microsoft.com/office/word/2010/wordprocessingGroup" xmlns:wpi="http://schemas.microsoft.com/office/word/2010/wordprocessingInk" xmlns:wne="http://schemas.microsoft.com/office/word/2006/wordml" xmlns:wps="http://schemas.microsoft.com/office/word/2010/wordprocessingShape" mc:Ignorable="w14 w15 w16se wp14">
   <w:p>
     <w:pPr>
       <w:pStyle w:val="Footer"/>
@@ -4214,7 +4286,6 @@
         </wp:anchor>
       </w:drawing>
     </w:r>
-    <w:proofErr w:type="spellStart"/>
     <w:r>
       <w:rPr>
         <w:rFonts w:ascii="Arial" w:hAnsi="Arial" w:cs="Arial"/>
@@ -4222,17 +4293,7 @@
         <w:sz w:val="18"/>
         <w:szCs w:val="18"/>
       </w:rPr>
-      <w:t>Passerellesnumériques</w:t>
-    </w:r>
-    <w:proofErr w:type="spellEnd"/>
-    <w:r>
-      <w:rPr>
-        <w:rFonts w:ascii="Arial" w:hAnsi="Arial" w:cs="Arial"/>
-        <w:bCs/>
-        <w:sz w:val="18"/>
-        <w:szCs w:val="18"/>
-      </w:rPr>
-      <w:t xml:space="preserve"> Cambodia</w:t>
+      <w:t>Passerellesnumériques Cambodia</w:t>
     </w:r>
     <w:r>
       <w:rPr>
@@ -4263,61 +4324,7 @@
         <w:sz w:val="18"/>
         <w:szCs w:val="18"/>
       </w:rPr>
-      <w:t xml:space="preserve">St. 371, </w:t>
-    </w:r>
-    <w:proofErr w:type="spellStart"/>
-    <w:r>
-      <w:rPr>
-        <w:rFonts w:ascii="Arial" w:hAnsi="Arial" w:cs="Arial"/>
-        <w:sz w:val="18"/>
-        <w:szCs w:val="18"/>
-      </w:rPr>
-      <w:t>PhumTropeang</w:t>
-    </w:r>
-    <w:proofErr w:type="spellEnd"/>
-    <w:r>
-      <w:rPr>
-        <w:rFonts w:ascii="Arial" w:hAnsi="Arial" w:cs="Arial"/>
-        <w:sz w:val="18"/>
-        <w:szCs w:val="18"/>
-      </w:rPr>
-      <w:t xml:space="preserve"> </w:t>
-    </w:r>
-    <w:proofErr w:type="spellStart"/>
-    <w:r>
-      <w:rPr>
-        <w:rFonts w:ascii="Arial" w:hAnsi="Arial" w:cs="Arial"/>
-        <w:sz w:val="18"/>
-        <w:szCs w:val="18"/>
-      </w:rPr>
-      <w:t>Chhuk</w:t>
-    </w:r>
-    <w:proofErr w:type="spellEnd"/>
-    <w:r>
-      <w:rPr>
-        <w:rFonts w:ascii="Arial" w:hAnsi="Arial" w:cs="Arial"/>
-        <w:sz w:val="18"/>
-        <w:szCs w:val="18"/>
-      </w:rPr>
-      <w:t xml:space="preserve"> (</w:t>
-    </w:r>
-    <w:proofErr w:type="spellStart"/>
-    <w:r>
-      <w:rPr>
-        <w:rFonts w:ascii="Arial" w:hAnsi="Arial" w:cs="Arial"/>
-        <w:sz w:val="18"/>
-        <w:szCs w:val="18"/>
-      </w:rPr>
-      <w:t>BoreySorla</w:t>
-    </w:r>
-    <w:proofErr w:type="spellEnd"/>
-    <w:r>
-      <w:rPr>
-        <w:rFonts w:ascii="Arial" w:hAnsi="Arial" w:cs="Arial"/>
-        <w:sz w:val="18"/>
-        <w:szCs w:val="18"/>
-      </w:rPr>
-      <w:t>)</w:t>
+      <w:t>St. 371, PhumTropeang Chhuk (BoreySorla)</w:t>
     </w:r>
   </w:p>
   <w:p>
@@ -4391,7 +4398,6 @@
         </w:rPr>
         <w:t>info@</w:t>
       </w:r>
-      <w:proofErr w:type="spellStart"/>
       <w:r>
         <w:rPr>
           <w:rStyle w:val="Hyperlink"/>
@@ -4402,7 +4408,6 @@
         </w:rPr>
         <w:t>passerellesnumériques</w:t>
       </w:r>
-      <w:proofErr w:type="spellEnd"/>
       <w:r>
         <w:rPr>
           <w:rStyle w:val="Hyperlink"/>
@@ -4447,8 +4452,8 @@
 </file>
 
 <file path=word/numbering.xml><?xml version="1.0" encoding="utf-8"?>
-<w:numbering xmlns:wpc="http://schemas.microsoft.com/office/word/2010/wordprocessingCanvas" xmlns:mc="http://schemas.openxmlformats.org/markup-compatibility/2006" xmlns:o="urn:schemas-microsoft-com:office:office" xmlns:r="http://schemas.openxmlformats.org/officeDocument/2006/relationships" xmlns:m="http://schemas.openxmlformats.org/officeDocument/2006/math" xmlns:v="urn:schemas-microsoft-com:vml" xmlns:wp14="http://schemas.microsoft.com/office/word/2010/wordprocessingDrawing" xmlns:wp="http://schemas.openxmlformats.org/drawingml/2006/wordprocessingDrawing" xmlns:w10="urn:schemas-microsoft-com:office:word" xmlns:w="http://schemas.openxmlformats.org/wordprocessingml/2006/main" xmlns:w14="http://schemas.microsoft.com/office/word/2010/wordml" xmlns:w15="http://schemas.microsoft.com/office/word/2012/wordml" xmlns:wpg="http://schemas.microsoft.com/office/word/2010/wordprocessingGroup" xmlns:wpi="http://schemas.microsoft.com/office/word/2010/wordprocessingInk" xmlns:wne="http://schemas.microsoft.com/office/word/2006/wordml" xmlns:wps="http://schemas.microsoft.com/office/word/2010/wordprocessingShape" mc:Ignorable="w14 w15 wp14">
-  <w:abstractNum w:abstractNumId="0">
+<w:numbering xmlns:wpc="http://schemas.microsoft.com/office/word/2010/wordprocessingCanvas" xmlns:cx="http://schemas.microsoft.com/office/drawing/2014/chartex" xmlns:cx1="http://schemas.microsoft.com/office/drawing/2015/9/8/chartex" xmlns:mc="http://schemas.openxmlformats.org/markup-compatibility/2006" xmlns:o="urn:schemas-microsoft-com:office:office" xmlns:r="http://schemas.openxmlformats.org/officeDocument/2006/relationships" xmlns:m="http://schemas.openxmlformats.org/officeDocument/2006/math" xmlns:v="urn:schemas-microsoft-com:vml" xmlns:wp14="http://schemas.microsoft.com/office/word/2010/wordprocessingDrawing" xmlns:wp="http://schemas.openxmlformats.org/drawingml/2006/wordprocessingDrawing" xmlns:w10="urn:schemas-microsoft-com:office:word" xmlns:w="http://schemas.openxmlformats.org/wordprocessingml/2006/main" xmlns:w14="http://schemas.microsoft.com/office/word/2010/wordml" xmlns:w15="http://schemas.microsoft.com/office/word/2012/wordml" xmlns:w16se="http://schemas.microsoft.com/office/word/2015/wordml/symex" xmlns:wpg="http://schemas.microsoft.com/office/word/2010/wordprocessingGroup" xmlns:wpi="http://schemas.microsoft.com/office/word/2010/wordprocessingInk" xmlns:wne="http://schemas.microsoft.com/office/word/2006/wordml" xmlns:wps="http://schemas.microsoft.com/office/word/2010/wordprocessingShape" mc:Ignorable="w14 w15 w16se wp14">
+  <w:abstractNum w:abstractNumId="0" w15:restartNumberingAfterBreak="0">
     <w:nsid w:val="15AF0AE9"/>
     <w:multiLevelType w:val="hybridMultilevel"/>
     <w:tmpl w:val="3AA65F94"/>
@@ -4537,7 +4542,7 @@
       </w:pPr>
     </w:lvl>
   </w:abstractNum>
-  <w:abstractNum w:abstractNumId="1">
+  <w:abstractNum w:abstractNumId="1" w15:restartNumberingAfterBreak="0">
     <w:nsid w:val="1B485C75"/>
     <w:multiLevelType w:val="hybridMultilevel"/>
     <w:tmpl w:val="D0B8DF62"/>
@@ -4626,7 +4631,7 @@
       </w:pPr>
     </w:lvl>
   </w:abstractNum>
-  <w:abstractNum w:abstractNumId="2">
+  <w:abstractNum w:abstractNumId="2" w15:restartNumberingAfterBreak="0">
     <w:nsid w:val="1E1F3B72"/>
     <w:multiLevelType w:val="hybridMultilevel"/>
     <w:tmpl w:val="935A5330"/>
@@ -4717,7 +4722,7 @@
       </w:pPr>
     </w:lvl>
   </w:abstractNum>
-  <w:abstractNum w:abstractNumId="3">
+  <w:abstractNum w:abstractNumId="3" w15:restartNumberingAfterBreak="0">
     <w:nsid w:val="24126E0F"/>
     <w:multiLevelType w:val="hybridMultilevel"/>
     <w:tmpl w:val="5990768A"/>
@@ -4806,7 +4811,7 @@
       </w:pPr>
     </w:lvl>
   </w:abstractNum>
-  <w:abstractNum w:abstractNumId="4">
+  <w:abstractNum w:abstractNumId="4" w15:restartNumberingAfterBreak="0">
     <w:nsid w:val="28FC7FD2"/>
     <w:multiLevelType w:val="hybridMultilevel"/>
     <w:tmpl w:val="4DBC9F96"/>
@@ -4895,7 +4900,7 @@
       </w:pPr>
     </w:lvl>
   </w:abstractNum>
-  <w:abstractNum w:abstractNumId="5">
+  <w:abstractNum w:abstractNumId="5" w15:restartNumberingAfterBreak="0">
     <w:nsid w:val="3D105807"/>
     <w:multiLevelType w:val="hybridMultilevel"/>
     <w:tmpl w:val="B82267F6"/>
@@ -4984,7 +4989,7 @@
       </w:pPr>
     </w:lvl>
   </w:abstractNum>
-  <w:abstractNum w:abstractNumId="6">
+  <w:abstractNum w:abstractNumId="6" w15:restartNumberingAfterBreak="0">
     <w:nsid w:val="552D5D72"/>
     <w:multiLevelType w:val="hybridMultilevel"/>
     <w:tmpl w:val="FBEAF896"/>
@@ -5075,7 +5080,7 @@
       </w:pPr>
     </w:lvl>
   </w:abstractNum>
-  <w:abstractNum w:abstractNumId="7">
+  <w:abstractNum w:abstractNumId="7" w15:restartNumberingAfterBreak="0">
     <w:nsid w:val="58713EE6"/>
     <w:multiLevelType w:val="hybridMultilevel"/>
     <w:tmpl w:val="E7484798"/>
@@ -5167,7 +5172,7 @@
       </w:pPr>
     </w:lvl>
   </w:abstractNum>
-  <w:abstractNum w:abstractNumId="8">
+  <w:abstractNum w:abstractNumId="8" w15:restartNumberingAfterBreak="0">
     <w:nsid w:val="5FD2434B"/>
     <w:multiLevelType w:val="hybridMultilevel"/>
     <w:tmpl w:val="C5A4CAD4"/>
@@ -5256,7 +5261,7 @@
       </w:pPr>
     </w:lvl>
   </w:abstractNum>
-  <w:abstractNum w:abstractNumId="9">
+  <w:abstractNum w:abstractNumId="9" w15:restartNumberingAfterBreak="0">
     <w:nsid w:val="66336D41"/>
     <w:multiLevelType w:val="hybridMultilevel"/>
     <w:tmpl w:val="65200E0C"/>
@@ -5345,7 +5350,7 @@
       </w:pPr>
     </w:lvl>
   </w:abstractNum>
-  <w:abstractNum w:abstractNumId="10">
+  <w:abstractNum w:abstractNumId="10" w15:restartNumberingAfterBreak="0">
     <w:nsid w:val="73C467B5"/>
     <w:multiLevelType w:val="hybridMultilevel"/>
     <w:tmpl w:val="890655BC"/>
@@ -5457,7 +5462,7 @@
       </w:rPr>
     </w:lvl>
   </w:abstractNum>
-  <w:abstractNum w:abstractNumId="11">
+  <w:abstractNum w:abstractNumId="11" w15:restartNumberingAfterBreak="0">
     <w:nsid w:val="7B6805EB"/>
     <w:multiLevelType w:val="hybridMultilevel"/>
     <w:tmpl w:val="1F36ADC6"/>
@@ -5570,7 +5575,7 @@
       </w:rPr>
     </w:lvl>
   </w:abstractNum>
-  <w:abstractNum w:abstractNumId="12">
+  <w:abstractNum w:abstractNumId="12" w15:restartNumberingAfterBreak="0">
     <w:nsid w:val="7F413C83"/>
     <w:multiLevelType w:val="hybridMultilevel"/>
     <w:tmpl w:val="2CB6CB7E"/>
@@ -5702,7 +5707,7 @@
 </file>
 
 <file path=word/styles.xml><?xml version="1.0" encoding="utf-8"?>
-<w:styles xmlns:mc="http://schemas.openxmlformats.org/markup-compatibility/2006" xmlns:r="http://schemas.openxmlformats.org/officeDocument/2006/relationships" xmlns:w="http://schemas.openxmlformats.org/wordprocessingml/2006/main" xmlns:w14="http://schemas.microsoft.com/office/word/2010/wordml" xmlns:w15="http://schemas.microsoft.com/office/word/2012/wordml" mc:Ignorable="w14 w15">
+<w:styles xmlns:mc="http://schemas.openxmlformats.org/markup-compatibility/2006" xmlns:r="http://schemas.openxmlformats.org/officeDocument/2006/relationships" xmlns:w="http://schemas.openxmlformats.org/wordprocessingml/2006/main" xmlns:w14="http://schemas.microsoft.com/office/word/2010/wordml" xmlns:w15="http://schemas.microsoft.com/office/word/2012/wordml" xmlns:w16se="http://schemas.microsoft.com/office/word/2015/wordml/symex" mc:Ignorable="w14 w15 w16se">
   <w:docDefaults>
     <w:rPrDefault>
       <w:rPr>
@@ -6195,7 +6200,6 @@
       <w:spacing w:after="0" w:line="240" w:lineRule="auto"/>
     </w:pPr>
     <w:tblPr>
-      <w:tblInd w:w="0" w:type="dxa"/>
       <w:tblBorders>
         <w:top w:val="single" w:sz="4" w:space="0" w:color="auto"/>
         <w:left w:val="single" w:sz="4" w:space="0" w:color="auto"/>
@@ -6204,12 +6208,6 @@
         <w:insideH w:val="single" w:sz="4" w:space="0" w:color="auto"/>
         <w:insideV w:val="single" w:sz="4" w:space="0" w:color="auto"/>
       </w:tblBorders>
-      <w:tblCellMar>
-        <w:top w:w="0" w:type="dxa"/>
-        <w:left w:w="108" w:type="dxa"/>
-        <w:bottom w:w="0" w:type="dxa"/>
-        <w:right w:w="108" w:type="dxa"/>
-      </w:tblCellMar>
     </w:tblPr>
   </w:style>
   <w:style w:type="character" w:styleId="Hyperlink">

</xml_diff>